<commit_message>
Adding PR in report
</commit_message>
<xml_diff>
--- a/ai_11/roman_bodnar/epic_3_pactice_and_labs_report_roman_bodnar.docx
+++ b/ai_11/roman_bodnar/epic_3_pactice_and_labs_report_roman_bodnar.docx
@@ -1329,7 +1329,7 @@
         </w:tabs>
         <w:spacing w:before="41"/>
         <w:rPr>
-          <w:rFonts w:ascii="Times New Roman" w:hAnsi="Times New Roman" w:cs="Times New Roman" w:hint="cs"/>
+          <w:rFonts w:ascii="Times New Roman" w:hAnsi="Times New Roman" w:cs="Times New Roman"/>
           <w:sz w:val="24"/>
         </w:rPr>
       </w:pPr>
@@ -3600,10 +3600,7 @@
         <w:pStyle w:val="BodyText"/>
       </w:pPr>
       <w:r>
-        <w:t xml:space="preserve">2) </w:t>
-      </w:r>
-      <w:r>
-        <w:t>VNS</w:t>
+        <w:t>2) VNS</w:t>
       </w:r>
       <w:r>
         <w:rPr>
@@ -3648,10 +3645,7 @@
         <w:t xml:space="preserve">Task </w:t>
       </w:r>
       <w:r>
-        <w:t>1</w:t>
-      </w:r>
-      <w:r>
-        <w:t xml:space="preserve"> </w:t>
+        <w:t xml:space="preserve">1 </w:t>
       </w:r>
     </w:p>
     <w:p>
@@ -10206,13 +10200,7 @@
         <w:rPr>
           <w:lang w:val="en-US"/>
         </w:rPr>
-        <w:t xml:space="preserve">5) </w:t>
-      </w:r>
-      <w:r>
-        <w:rPr>
-          <w:lang w:val="en-US"/>
-        </w:rPr>
-        <w:t>Self-practice</w:t>
+        <w:t>5) Self-practice</w:t>
       </w:r>
     </w:p>
     <w:p>
@@ -11606,7 +11594,7 @@
     <w:p>
       <w:pPr>
         <w:rPr>
-          <w:rFonts w:ascii="Times New Roman" w:hAnsi="Times New Roman" w:cs="Times New Roman" w:hint="cs"/>
+          <w:rFonts w:ascii="Times New Roman" w:hAnsi="Times New Roman" w:cs="Times New Roman"/>
           <w:color w:val="4472C4" w:themeColor="accent1"/>
           <w:sz w:val="24"/>
           <w:szCs w:val="24"/>
@@ -11669,7 +11657,7 @@
     <w:p>
       <w:pPr>
         <w:rPr>
-          <w:rFonts w:ascii="Times New Roman" w:hAnsi="Times New Roman" w:cs="Times New Roman" w:hint="cs"/>
+          <w:rFonts w:ascii="Times New Roman" w:hAnsi="Times New Roman" w:cs="Times New Roman"/>
           <w:color w:val="4472C4" w:themeColor="accent1"/>
           <w:sz w:val="24"/>
           <w:szCs w:val="24"/>
@@ -11820,29 +11808,20 @@
           <w:tab w:val="left" w:pos="834"/>
         </w:tabs>
         <w:rPr>
+          <w:rFonts w:ascii="Times New Roman" w:hAnsi="Times New Roman" w:cs="Times New Roman"/>
+          <w:b/>
+          <w:sz w:val="24"/>
+          <w:szCs w:val="24"/>
+        </w:rPr>
+      </w:pPr>
+      <w:r>
+        <w:rPr>
           <w:rFonts w:ascii="Times New Roman" w:hAnsi="Times New Roman" w:cs="Times New Roman" w:hint="cs"/>
           <w:b/>
           <w:sz w:val="24"/>
           <w:szCs w:val="24"/>
         </w:rPr>
-      </w:pPr>
-      <w:r>
-        <w:rPr>
-          <w:rFonts w:ascii="Times New Roman" w:hAnsi="Times New Roman" w:cs="Times New Roman" w:hint="cs"/>
-          <w:b/>
-          <w:sz w:val="24"/>
-          <w:szCs w:val="24"/>
-        </w:rPr>
-        <w:t xml:space="preserve">4. </w:t>
-      </w:r>
-      <w:r>
-        <w:rPr>
-          <w:rFonts w:ascii="Times New Roman" w:hAnsi="Times New Roman" w:cs="Times New Roman" w:hint="cs"/>
-          <w:b/>
-          <w:sz w:val="24"/>
-          <w:szCs w:val="24"/>
-        </w:rPr>
-        <w:t>Результати</w:t>
+        <w:t>4. Результати</w:t>
       </w:r>
       <w:r>
         <w:rPr>
@@ -12384,13 +12363,7 @@
         <w:rPr>
           <w:lang w:val="en-US"/>
         </w:rPr>
-        <w:t xml:space="preserve">Task - </w:t>
-      </w:r>
-      <w:r>
-        <w:rPr>
-          <w:lang w:val="en-US"/>
-        </w:rPr>
-        <w:t>1</w:t>
+        <w:t>Task - 1</w:t>
       </w:r>
       <w:r>
         <w:t>,2 і 3</w:t>
@@ -13289,9 +13262,11 @@
             <w14:round/>
           </w14:textOutline>
         </w:rPr>
-        <w:t>Сортування стовпців матриці у масиві за зростанням</w:t>
-      </w:r>
-      <w:r>
+        <w:t>Сортування стовпців матриці у масиві за зростанням.</w:t>
+      </w:r>
+    </w:p>
+    <w:p>
+      <w:pPr>
         <w:rPr>
           <w:rFonts w:ascii="Times New Roman" w:hAnsi="Times New Roman" w:cs="Times New Roman"/>
           <w:color w:val="4472C4" w:themeColor="accent1"/>
@@ -13308,11 +13283,49 @@
             <w14:round/>
           </w14:textOutline>
         </w:rPr>
-        <w:t>.</w:t>
-      </w:r>
-    </w:p>
-    <w:p>
-      <w:pPr>
+      </w:pPr>
+    </w:p>
+    <w:p>
+      <w:pPr>
+        <w:rPr>
+          <w:rFonts w:ascii="Times New Roman" w:hAnsi="Times New Roman" w:cs="Times New Roman"/>
+          <w:color w:val="4472C4" w:themeColor="accent1"/>
+          <w:sz w:val="24"/>
+          <w:szCs w:val="24"/>
+          <w:lang w:val="en-US"/>
+          <w14:shadow w14:blurRad="38100" w14:dist="25400" w14:dir="5400000" w14:sx="100000" w14:sy="100000" w14:kx="0" w14:ky="0" w14:algn="ctr">
+            <w14:srgbClr w14:val="6E747A">
+              <w14:alpha w14:val="57000"/>
+            </w14:srgbClr>
+          </w14:shadow>
+          <w14:textOutline w14:w="0" w14:cap="flat" w14:cmpd="sng" w14:algn="ctr">
+            <w14:noFill/>
+            <w14:prstDash w14:val="solid"/>
+            <w14:round/>
+          </w14:textOutline>
+        </w:rPr>
+      </w:pPr>
+      <w:r>
+        <w:rPr>
+          <w:rFonts w:ascii="Times New Roman" w:hAnsi="Times New Roman" w:cs="Times New Roman"/>
+          <w:color w:val="4472C4" w:themeColor="accent1"/>
+          <w:sz w:val="24"/>
+          <w:szCs w:val="24"/>
+          <w:lang w:val="en-US"/>
+          <w14:shadow w14:blurRad="38100" w14:dist="25400" w14:dir="5400000" w14:sx="100000" w14:sy="100000" w14:kx="0" w14:ky="0" w14:algn="ctr">
+            <w14:srgbClr w14:val="6E747A">
+              <w14:alpha w14:val="57000"/>
+            </w14:srgbClr>
+          </w14:shadow>
+          <w14:textOutline w14:w="0" w14:cap="flat" w14:cmpd="sng" w14:algn="ctr">
+            <w14:noFill/>
+            <w14:prstDash w14:val="solid"/>
+            <w14:round/>
+          </w14:textOutline>
+        </w:rPr>
+        <w:t>PR:</w:t>
+      </w:r>
+      <w:r>
         <w:rPr>
           <w:rFonts w:ascii="Times New Roman" w:hAnsi="Times New Roman" w:cs="Times New Roman"/>
           <w:color w:val="4472C4" w:themeColor="accent1"/>
@@ -13329,6 +13342,48 @@
             <w14:round/>
           </w14:textOutline>
         </w:rPr>
+        <w:t xml:space="preserve"> </w:t>
+      </w:r>
+      <w:hyperlink r:id="rId23" w:history="1">
+        <w:r>
+          <w:rPr>
+            <w:rStyle w:val="Hyperlink"/>
+            <w:rFonts w:ascii="Times New Roman" w:hAnsi="Times New Roman" w:cs="Times New Roman"/>
+            <w:sz w:val="24"/>
+            <w:szCs w:val="24"/>
+            <w14:shadow w14:blurRad="38100" w14:dist="25400" w14:dir="5400000" w14:sx="100000" w14:sy="100000" w14:kx="0" w14:ky="0" w14:algn="ctr">
+              <w14:srgbClr w14:val="6E747A">
+                <w14:alpha w14:val="57000"/>
+              </w14:srgbClr>
+            </w14:shadow>
+            <w14:textOutline w14:w="0" w14:cap="flat" w14:cmpd="sng" w14:algn="ctr">
+              <w14:noFill/>
+              <w14:prstDash w14:val="solid"/>
+              <w14:round/>
+            </w14:textOutline>
+          </w:rPr>
+          <w:t>https://github.com/artificial-intelligence-department/ai_programming_playground/pull/602</w:t>
+        </w:r>
+      </w:hyperlink>
+    </w:p>
+    <w:p>
+      <w:pPr>
+        <w:rPr>
+          <w:rFonts w:ascii="Times New Roman" w:hAnsi="Times New Roman" w:cs="Times New Roman"/>
+          <w:color w:val="4472C4" w:themeColor="accent1"/>
+          <w:sz w:val="24"/>
+          <w:szCs w:val="24"/>
+          <w14:shadow w14:blurRad="38100" w14:dist="25400" w14:dir="5400000" w14:sx="100000" w14:sy="100000" w14:kx="0" w14:ky="0" w14:algn="ctr">
+            <w14:srgbClr w14:val="6E747A">
+              <w14:alpha w14:val="57000"/>
+            </w14:srgbClr>
+          </w14:shadow>
+          <w14:textOutline w14:w="0" w14:cap="flat" w14:cmpd="sng" w14:algn="ctr">
+            <w14:noFill/>
+            <w14:prstDash w14:val="solid"/>
+            <w14:round/>
+          </w14:textOutline>
+        </w:rPr>
       </w:pPr>
     </w:p>
     <w:p>
@@ -13349,37 +13404,22 @@
         <w:rPr>
           <w:rFonts w:hint="cs"/>
         </w:rPr>
-        <w:t>В дан</w:t>
-      </w:r>
-      <w:r>
-        <w:rPr>
-          <w:rFonts w:hint="cs"/>
-        </w:rPr>
-        <w:t xml:space="preserve">ій лабораторній роботі я вивчив </w:t>
-      </w:r>
-      <w:r>
-        <w:t xml:space="preserve">і опанував роботу з </w:t>
-      </w:r>
-      <w:r>
-        <w:t>циклами</w:t>
+        <w:t xml:space="preserve">В даній лабораторній роботі я вивчив </w:t>
+      </w:r>
+      <w:r>
+        <w:t>і опанував роботу з циклами</w:t>
       </w:r>
       <w:r>
         <w:rPr>
           <w:spacing w:val="-3"/>
         </w:rPr>
-        <w:t>, вкладеними циклами, функціями і перевантаженими функціями, рекурсіями</w:t>
-      </w:r>
-      <w:r>
-        <w:rPr>
-          <w:spacing w:val="-3"/>
-        </w:rPr>
-        <w:t xml:space="preserve">. </w:t>
-      </w:r>
-    </w:p>
-    <w:p>
-      <w:pPr>
-        <w:rPr>
-          <w:rFonts w:ascii="Times New Roman" w:hAnsi="Times New Roman" w:cs="Times New Roman" w:hint="cs"/>
+        <w:t xml:space="preserve">, вкладеними циклами, функціями і перевантаженими функціями, рекурсіями. </w:t>
+      </w:r>
+    </w:p>
+    <w:p>
+      <w:pPr>
+        <w:rPr>
+          <w:rFonts w:ascii="Times New Roman" w:hAnsi="Times New Roman" w:cs="Times New Roman"/>
           <w:color w:val="4472C4" w:themeColor="accent1"/>
           <w:sz w:val="24"/>
           <w:szCs w:val="24"/>
@@ -14478,6 +14518,7 @@
   <w:style w:type="character" w:default="1" w:styleId="DefaultParagraphFont">
     <w:name w:val="Default Paragraph Font"/>
     <w:uiPriority w:val="1"/>
+    <w:semiHidden/>
     <w:unhideWhenUsed/>
   </w:style>
   <w:style w:type="table" w:default="1" w:styleId="TableNormal">
@@ -14672,6 +14713,18 @@
       <w:sz w:val="20"/>
       <w:szCs w:val="20"/>
       <w14:ligatures w14:val="none"/>
+    </w:rPr>
+  </w:style>
+  <w:style w:type="character" w:styleId="UnresolvedMention">
+    <w:name w:val="Unresolved Mention"/>
+    <w:basedOn w:val="DefaultParagraphFont"/>
+    <w:uiPriority w:val="99"/>
+    <w:semiHidden/>
+    <w:unhideWhenUsed/>
+    <w:rsid w:val="0064387D"/>
+    <w:rPr>
+      <w:color w:val="605E5C"/>
+      <w:shd w:val="clear" w:color="auto" w:fill="E1DFDD"/>
     </w:rPr>
   </w:style>
 </w:styles>

</xml_diff>

<commit_message>
Resolving problems with Epic 3
</commit_message>
<xml_diff>
--- a/ai_11/roman_bodnar/epic_3_pactice_and_labs_report_roman_bodnar.docx
+++ b/ai_11/roman_bodnar/epic_3_pactice_and_labs_report_roman_bodnar.docx
@@ -13272,6 +13272,7 @@
           <w:color w:val="4472C4" w:themeColor="accent1"/>
           <w:sz w:val="24"/>
           <w:szCs w:val="24"/>
+          <w:lang w:val="en-US"/>
           <w14:shadow w14:blurRad="38100" w14:dist="25400" w14:dir="5400000" w14:sx="100000" w14:sy="100000" w14:kx="0" w14:ky="0" w14:algn="ctr">
             <w14:srgbClr w14:val="6E747A">
               <w14:alpha w14:val="57000"/>
@@ -13288,8 +13289,8 @@
     <w:p>
       <w:pPr>
         <w:rPr>
+          <w:rStyle w:val="Hyperlink"/>
           <w:rFonts w:ascii="Times New Roman" w:hAnsi="Times New Roman" w:cs="Times New Roman"/>
-          <w:color w:val="4472C4" w:themeColor="accent1"/>
           <w:sz w:val="24"/>
           <w:szCs w:val="24"/>
           <w:lang w:val="en-US"/>
@@ -13323,7 +13324,7 @@
             <w14:round/>
           </w14:textOutline>
         </w:rPr>
-        <w:t>PR:</w:t>
+        <w:t xml:space="preserve">PR: </w:t>
       </w:r>
       <w:r>
         <w:rPr>
@@ -13331,6 +13332,7 @@
           <w:color w:val="4472C4" w:themeColor="accent1"/>
           <w:sz w:val="24"/>
           <w:szCs w:val="24"/>
+          <w:lang w:val="en-US"/>
           <w14:shadow w14:blurRad="38100" w14:dist="25400" w14:dir="5400000" w14:sx="100000" w14:sy="100000" w14:kx="0" w14:ky="0" w14:algn="ctr">
             <w14:srgbClr w14:val="6E747A">
               <w14:alpha w14:val="57000"/>
@@ -13342,37 +13344,15 @@
             <w14:round/>
           </w14:textOutline>
         </w:rPr>
-        <w:t xml:space="preserve"> </w:t>
-      </w:r>
-      <w:hyperlink r:id="rId23" w:history="1">
-        <w:r>
-          <w:rPr>
-            <w:rStyle w:val="Hyperlink"/>
-            <w:rFonts w:ascii="Times New Roman" w:hAnsi="Times New Roman" w:cs="Times New Roman"/>
-            <w:sz w:val="24"/>
-            <w:szCs w:val="24"/>
-            <w14:shadow w14:blurRad="38100" w14:dist="25400" w14:dir="5400000" w14:sx="100000" w14:sy="100000" w14:kx="0" w14:ky="0" w14:algn="ctr">
-              <w14:srgbClr w14:val="6E747A">
-                <w14:alpha w14:val="57000"/>
-              </w14:srgbClr>
-            </w14:shadow>
-            <w14:textOutline w14:w="0" w14:cap="flat" w14:cmpd="sng" w14:algn="ctr">
-              <w14:noFill/>
-              <w14:prstDash w14:val="solid"/>
-              <w14:round/>
-            </w14:textOutline>
-          </w:rPr>
-          <w:t>https://github.com/artificial-intelligence-department/ai_programming_playground/pull/602</w:t>
-        </w:r>
-      </w:hyperlink>
-    </w:p>
-    <w:p>
-      <w:pPr>
+        <w:fldChar w:fldCharType="begin"/>
+      </w:r>
+      <w:r>
         <w:rPr>
           <w:rFonts w:ascii="Times New Roman" w:hAnsi="Times New Roman" w:cs="Times New Roman"/>
           <w:color w:val="4472C4" w:themeColor="accent1"/>
           <w:sz w:val="24"/>
           <w:szCs w:val="24"/>
+          <w:lang w:val="en-US"/>
           <w14:shadow w14:blurRad="38100" w14:dist="25400" w14:dir="5400000" w14:sx="100000" w14:sy="100000" w14:kx="0" w14:ky="0" w14:algn="ctr">
             <w14:srgbClr w14:val="6E747A">
               <w14:alpha w14:val="57000"/>
@@ -13384,7 +13364,108 @@
             <w14:round/>
           </w14:textOutline>
         </w:rPr>
-      </w:pPr>
+        <w:instrText>HYPERLINK "https://github.com/artificial-intelligence-department/ai_programming_playground/pull/602"</w:instrText>
+      </w:r>
+      <w:r>
+        <w:rPr>
+          <w:rFonts w:ascii="Times New Roman" w:hAnsi="Times New Roman" w:cs="Times New Roman"/>
+          <w:color w:val="4472C4" w:themeColor="accent1"/>
+          <w:sz w:val="24"/>
+          <w:szCs w:val="24"/>
+          <w:lang w:val="en-US"/>
+          <w14:shadow w14:blurRad="38100" w14:dist="25400" w14:dir="5400000" w14:sx="100000" w14:sy="100000" w14:kx="0" w14:ky="0" w14:algn="ctr">
+            <w14:srgbClr w14:val="6E747A">
+              <w14:alpha w14:val="57000"/>
+            </w14:srgbClr>
+          </w14:shadow>
+          <w14:textOutline w14:w="0" w14:cap="flat" w14:cmpd="sng" w14:algn="ctr">
+            <w14:noFill/>
+            <w14:prstDash w14:val="solid"/>
+            <w14:round/>
+          </w14:textOutline>
+        </w:rPr>
+      </w:r>
+      <w:r>
+        <w:rPr>
+          <w:rFonts w:ascii="Times New Roman" w:hAnsi="Times New Roman" w:cs="Times New Roman"/>
+          <w:color w:val="4472C4" w:themeColor="accent1"/>
+          <w:sz w:val="24"/>
+          <w:szCs w:val="24"/>
+          <w:lang w:val="en-US"/>
+          <w14:shadow w14:blurRad="38100" w14:dist="25400" w14:dir="5400000" w14:sx="100000" w14:sy="100000" w14:kx="0" w14:ky="0" w14:algn="ctr">
+            <w14:srgbClr w14:val="6E747A">
+              <w14:alpha w14:val="57000"/>
+            </w14:srgbClr>
+          </w14:shadow>
+          <w14:textOutline w14:w="0" w14:cap="flat" w14:cmpd="sng" w14:algn="ctr">
+            <w14:noFill/>
+            <w14:prstDash w14:val="solid"/>
+            <w14:round/>
+          </w14:textOutline>
+        </w:rPr>
+        <w:fldChar w:fldCharType="separate"/>
+      </w:r>
+      <w:r>
+        <w:rPr>
+          <w:rStyle w:val="Hyperlink"/>
+          <w:rFonts w:ascii="Times New Roman" w:hAnsi="Times New Roman" w:cs="Times New Roman"/>
+          <w:sz w:val="24"/>
+          <w:szCs w:val="24"/>
+          <w:lang w:val="en-US"/>
+          <w14:shadow w14:blurRad="38100" w14:dist="25400" w14:dir="5400000" w14:sx="100000" w14:sy="100000" w14:kx="0" w14:ky="0" w14:algn="ctr">
+            <w14:srgbClr w14:val="6E747A">
+              <w14:alpha w14:val="57000"/>
+            </w14:srgbClr>
+          </w14:shadow>
+          <w14:textOutline w14:w="0" w14:cap="flat" w14:cmpd="sng" w14:algn="ctr">
+            <w14:noFill/>
+            <w14:prstDash w14:val="solid"/>
+            <w14:round/>
+          </w14:textOutline>
+        </w:rPr>
+        <w:t>https://github.com/artificial-intelligence-department/ai_programming_playground/pull/602</w:t>
+      </w:r>
+    </w:p>
+    <w:p>
+      <w:pPr>
+        <w:rPr>
+          <w:rFonts w:ascii="Times New Roman" w:hAnsi="Times New Roman" w:cs="Times New Roman"/>
+          <w:color w:val="4472C4" w:themeColor="accent1"/>
+          <w:sz w:val="24"/>
+          <w:szCs w:val="24"/>
+          <w:lang w:val="en-US"/>
+          <w14:shadow w14:blurRad="38100" w14:dist="25400" w14:dir="5400000" w14:sx="100000" w14:sy="100000" w14:kx="0" w14:ky="0" w14:algn="ctr">
+            <w14:srgbClr w14:val="6E747A">
+              <w14:alpha w14:val="57000"/>
+            </w14:srgbClr>
+          </w14:shadow>
+          <w14:textOutline w14:w="0" w14:cap="flat" w14:cmpd="sng" w14:algn="ctr">
+            <w14:noFill/>
+            <w14:prstDash w14:val="solid"/>
+            <w14:round/>
+          </w14:textOutline>
+        </w:rPr>
+      </w:pPr>
+      <w:r>
+        <w:rPr>
+          <w:rFonts w:ascii="Times New Roman" w:hAnsi="Times New Roman" w:cs="Times New Roman"/>
+          <w:color w:val="4472C4" w:themeColor="accent1"/>
+          <w:sz w:val="24"/>
+          <w:szCs w:val="24"/>
+          <w:lang w:val="en-US"/>
+          <w14:shadow w14:blurRad="38100" w14:dist="25400" w14:dir="5400000" w14:sx="100000" w14:sy="100000" w14:kx="0" w14:ky="0" w14:algn="ctr">
+            <w14:srgbClr w14:val="6E747A">
+              <w14:alpha w14:val="57000"/>
+            </w14:srgbClr>
+          </w14:shadow>
+          <w14:textOutline w14:w="0" w14:cap="flat" w14:cmpd="sng" w14:algn="ctr">
+            <w14:noFill/>
+            <w14:prstDash w14:val="solid"/>
+            <w14:round/>
+          </w14:textOutline>
+        </w:rPr>
+        <w:fldChar w:fldCharType="end"/>
+      </w:r>
     </w:p>
     <w:p>
       <w:pPr>
@@ -14721,7 +14802,7 @@
     <w:uiPriority w:val="99"/>
     <w:semiHidden/>
     <w:unhideWhenUsed/>
-    <w:rsid w:val="0064387D"/>
+    <w:rsid w:val="007A4DD3"/>
     <w:rPr>
       <w:color w:val="605E5C"/>
       <w:shd w:val="clear" w:color="auto" w:fill="E1DFDD"/>

</xml_diff>

<commit_message>
Changed reports, added missing Epic 3
</commit_message>
<xml_diff>
--- a/ai_11/roman_bodnar/epic_3_pactice_and_labs_report_roman_bodnar.docx
+++ b/ai_11/roman_bodnar/epic_3_pactice_and_labs_report_roman_bodnar.docx
@@ -4,167 +4,152 @@
   <w:body>
     <w:p>
       <w:pPr>
-        <w:spacing w:before="74" w:line="424" w:lineRule="auto"/>
-        <w:ind w:left="2016" w:right="1536" w:firstLine="894"/>
-        <w:rPr>
-          <w:rFonts w:ascii="Times New Roman" w:hAnsi="Times New Roman"/>
+        <w:widowControl/>
+        <w:autoSpaceDE/>
+        <w:autoSpaceDN/>
+        <w:jc w:val="center"/>
+        <w:rPr>
+          <w:rFonts w:ascii="Times New Roman" w:eastAsia="Times New Roman" w:hAnsi="Times New Roman" w:cs="Times New Roman"/>
+          <w:sz w:val="24"/>
+          <w:szCs w:val="24"/>
+          <w:lang w:val="en-UA"/>
+        </w:rPr>
+      </w:pPr>
+      <w:r>
+        <w:rPr>
+          <w:rFonts w:ascii="Times New Roman" w:eastAsia="Times New Roman" w:hAnsi="Times New Roman" w:cs="Times New Roman"/>
+          <w:color w:val="000000"/>
           <w:sz w:val="28"/>
-        </w:rPr>
-      </w:pPr>
-      <w:r>
-        <w:rPr>
-          <w:rFonts w:ascii="Times New Roman" w:hAnsi="Times New Roman"/>
+          <w:szCs w:val="28"/>
+          <w:lang w:val="en-UA"/>
+        </w:rPr>
+        <w:t>Міністерство освіти і науки України</w:t>
+      </w:r>
+    </w:p>
+    <w:p>
+      <w:pPr>
+        <w:widowControl/>
+        <w:autoSpaceDE/>
+        <w:autoSpaceDN/>
+        <w:jc w:val="center"/>
+        <w:rPr>
+          <w:rFonts w:ascii="Times New Roman" w:eastAsia="Times New Roman" w:hAnsi="Times New Roman" w:cs="Times New Roman"/>
+          <w:sz w:val="24"/>
+          <w:szCs w:val="24"/>
+          <w:lang w:val="en-UA"/>
+        </w:rPr>
+      </w:pPr>
+      <w:r>
+        <w:rPr>
+          <w:rFonts w:ascii="Times New Roman" w:eastAsia="Times New Roman" w:hAnsi="Times New Roman" w:cs="Times New Roman"/>
+          <w:color w:val="000000"/>
           <w:sz w:val="28"/>
-        </w:rPr>
-        <w:t>Міністерство освіти і науки України</w:t>
-      </w:r>
-      <w:r>
-        <w:rPr>
-          <w:rFonts w:ascii="Times New Roman" w:hAnsi="Times New Roman"/>
-          <w:spacing w:val="1"/>
+          <w:szCs w:val="28"/>
+          <w:lang w:val="en-UA"/>
+        </w:rPr>
+        <w:t>Національний університет «Львівська політехніка»</w:t>
+      </w:r>
+    </w:p>
+    <w:p>
+      <w:pPr>
+        <w:widowControl/>
+        <w:autoSpaceDE/>
+        <w:autoSpaceDN/>
+        <w:jc w:val="center"/>
+        <w:rPr>
+          <w:rFonts w:ascii="Times New Roman" w:eastAsia="Times New Roman" w:hAnsi="Times New Roman" w:cs="Times New Roman"/>
+          <w:sz w:val="24"/>
+          <w:szCs w:val="24"/>
+          <w:lang w:val="en-UA"/>
+        </w:rPr>
+      </w:pPr>
+      <w:r>
+        <w:rPr>
+          <w:rFonts w:ascii="Times New Roman" w:eastAsia="Times New Roman" w:hAnsi="Times New Roman" w:cs="Times New Roman"/>
+          <w:color w:val="000000"/>
           <w:sz w:val="28"/>
-        </w:rPr>
-        <w:t xml:space="preserve"> </w:t>
-      </w:r>
-      <w:r>
-        <w:rPr>
-          <w:rFonts w:ascii="Times New Roman" w:hAnsi="Times New Roman"/>
-          <w:sz w:val="28"/>
-        </w:rPr>
-        <w:t>Національний</w:t>
-      </w:r>
-      <w:r>
-        <w:rPr>
-          <w:rFonts w:ascii="Times New Roman" w:hAnsi="Times New Roman"/>
-          <w:spacing w:val="-17"/>
-          <w:sz w:val="28"/>
-        </w:rPr>
-        <w:t xml:space="preserve"> </w:t>
-      </w:r>
-      <w:r>
-        <w:rPr>
-          <w:rFonts w:ascii="Times New Roman" w:hAnsi="Times New Roman"/>
-          <w:sz w:val="28"/>
-        </w:rPr>
-        <w:t>університет</w:t>
-      </w:r>
-      <w:r>
-        <w:rPr>
-          <w:rFonts w:ascii="Times New Roman" w:hAnsi="Times New Roman"/>
-          <w:spacing w:val="-16"/>
-          <w:sz w:val="28"/>
-        </w:rPr>
-        <w:t xml:space="preserve"> </w:t>
-      </w:r>
-      <w:r>
-        <w:rPr>
-          <w:rFonts w:ascii="Times New Roman" w:hAnsi="Times New Roman"/>
-          <w:sz w:val="28"/>
-        </w:rPr>
-        <w:t>«Львівська</w:t>
-      </w:r>
-      <w:r>
-        <w:rPr>
-          <w:rFonts w:ascii="Times New Roman" w:hAnsi="Times New Roman"/>
-          <w:spacing w:val="-16"/>
-          <w:sz w:val="28"/>
-        </w:rPr>
-        <w:t xml:space="preserve"> </w:t>
-      </w:r>
-      <w:r>
-        <w:rPr>
-          <w:rFonts w:ascii="Times New Roman" w:hAnsi="Times New Roman"/>
-          <w:sz w:val="28"/>
-        </w:rPr>
-        <w:t>політехніка»</w:t>
-      </w:r>
-    </w:p>
-    <w:p>
-      <w:pPr>
-        <w:ind w:left="2910"/>
-        <w:rPr>
-          <w:rFonts w:ascii="Times New Roman" w:hAnsi="Times New Roman"/>
-          <w:sz w:val="28"/>
-        </w:rPr>
-      </w:pPr>
-      <w:r>
-        <w:rPr>
-          <w:rFonts w:ascii="Times New Roman" w:hAnsi="Times New Roman"/>
-          <w:sz w:val="28"/>
-        </w:rPr>
-        <w:t>Кафедра</w:t>
-      </w:r>
-      <w:r>
-        <w:rPr>
-          <w:rFonts w:ascii="Times New Roman" w:hAnsi="Times New Roman"/>
-          <w:spacing w:val="-13"/>
-          <w:sz w:val="28"/>
-        </w:rPr>
-        <w:t xml:space="preserve"> </w:t>
-      </w:r>
-      <w:r>
-        <w:rPr>
-          <w:rFonts w:ascii="Times New Roman" w:hAnsi="Times New Roman"/>
-          <w:sz w:val="28"/>
-        </w:rPr>
-        <w:t>систем</w:t>
-      </w:r>
-      <w:r>
-        <w:rPr>
-          <w:rFonts w:ascii="Times New Roman" w:hAnsi="Times New Roman"/>
-          <w:spacing w:val="-12"/>
-          <w:sz w:val="28"/>
-        </w:rPr>
-        <w:t xml:space="preserve"> </w:t>
-      </w:r>
-      <w:r>
-        <w:rPr>
-          <w:rFonts w:ascii="Times New Roman" w:hAnsi="Times New Roman"/>
-          <w:sz w:val="28"/>
-        </w:rPr>
-        <w:t>штучного</w:t>
-      </w:r>
-      <w:r>
-        <w:rPr>
-          <w:rFonts w:ascii="Times New Roman" w:hAnsi="Times New Roman"/>
-          <w:spacing w:val="-12"/>
-          <w:sz w:val="28"/>
-        </w:rPr>
-        <w:t xml:space="preserve"> </w:t>
-      </w:r>
-      <w:r>
-        <w:rPr>
-          <w:rFonts w:ascii="Times New Roman" w:hAnsi="Times New Roman"/>
-          <w:sz w:val="28"/>
-        </w:rPr>
-        <w:t>інтелекту</w:t>
-      </w:r>
-    </w:p>
-    <w:p>
-      <w:pPr>
-        <w:pStyle w:val="BodyText"/>
-        <w:spacing w:before="3"/>
-        <w:rPr>
-          <w:sz w:val="13"/>
-        </w:rPr>
-      </w:pPr>
-      <w:r>
-        <w:rPr>
+          <w:szCs w:val="28"/>
+          <w:lang w:val="en-UA"/>
+        </w:rPr>
+        <w:t>Кафедра систем штучного інтелекту</w:t>
+      </w:r>
+    </w:p>
+    <w:p>
+      <w:pPr>
+        <w:widowControl/>
+        <w:autoSpaceDE/>
+        <w:autoSpaceDN/>
+        <w:spacing w:after="240"/>
+        <w:jc w:val="center"/>
+        <w:rPr>
+          <w:rFonts w:ascii="Times New Roman" w:eastAsia="Times New Roman" w:hAnsi="Times New Roman" w:cs="Times New Roman"/>
+          <w:sz w:val="24"/>
+          <w:szCs w:val="24"/>
+          <w:lang w:val="en-UA"/>
+        </w:rPr>
+      </w:pPr>
+      <w:r>
+        <w:rPr>
+          <w:rFonts w:ascii="Times New Roman" w:eastAsia="Times New Roman" w:hAnsi="Times New Roman" w:cs="Times New Roman"/>
+          <w:sz w:val="24"/>
+          <w:szCs w:val="24"/>
+          <w:lang w:val="en-UA"/>
+        </w:rPr>
+        <w:br/>
+      </w:r>
+      <w:r>
+        <w:rPr>
+          <w:rFonts w:ascii="Times New Roman" w:eastAsia="Times New Roman" w:hAnsi="Times New Roman" w:cs="Times New Roman"/>
+          <w:sz w:val="24"/>
+          <w:szCs w:val="24"/>
+          <w:lang w:val="en-UA"/>
+        </w:rPr>
+        <w:br/>
+      </w:r>
+      <w:r>
+        <w:rPr>
+          <w:rFonts w:ascii="Times New Roman" w:eastAsia="Times New Roman" w:hAnsi="Times New Roman" w:cs="Times New Roman"/>
+          <w:sz w:val="24"/>
+          <w:szCs w:val="24"/>
+          <w:bdr w:val="none" w:sz="0" w:space="0" w:color="auto" w:frame="1"/>
+          <w:lang w:val="en-UA"/>
+        </w:rPr>
+        <w:fldChar w:fldCharType="begin"/>
+      </w:r>
+      <w:r>
+        <w:rPr>
+          <w:rFonts w:ascii="Times New Roman" w:eastAsia="Times New Roman" w:hAnsi="Times New Roman" w:cs="Times New Roman"/>
+          <w:sz w:val="24"/>
+          <w:szCs w:val="24"/>
+          <w:bdr w:val="none" w:sz="0" w:space="0" w:color="auto" w:frame="1"/>
+          <w:lang w:val="en-UA"/>
+        </w:rPr>
+        <w:instrText xml:space="preserve"> INCLUDEPICTURE "https://lh7-us.googleusercontent.com/ziNNhwaJ-7pbqxgio1-K7X0m0wrSSAglfT6PZgJ9lOvGKriyyRVvaH9_JjXFvIOmETr-bYL57Yaht6ERtMmV8LOll37XE9vYhDjn_cnS4L5ZxjRI11_ZRYmknZbOVIGjePv64_C8nYHuFFHX887hvg" \* MERGEFORMATINET </w:instrText>
+      </w:r>
+      <w:r>
+        <w:rPr>
+          <w:rFonts w:ascii="Times New Roman" w:eastAsia="Times New Roman" w:hAnsi="Times New Roman" w:cs="Times New Roman"/>
+          <w:sz w:val="24"/>
+          <w:szCs w:val="24"/>
+          <w:bdr w:val="none" w:sz="0" w:space="0" w:color="auto" w:frame="1"/>
+          <w:lang w:val="en-UA"/>
+        </w:rPr>
+        <w:fldChar w:fldCharType="separate"/>
+      </w:r>
+      <w:r>
+        <w:rPr>
+          <w:rFonts w:ascii="Times New Roman" w:eastAsia="Times New Roman" w:hAnsi="Times New Roman" w:cs="Times New Roman"/>
           <w:noProof/>
+          <w:sz w:val="24"/>
+          <w:szCs w:val="24"/>
+          <w:bdr w:val="none" w:sz="0" w:space="0" w:color="auto" w:frame="1"/>
+          <w:lang w:val="en-UA"/>
         </w:rPr>
         <w:drawing>
-          <wp:anchor distT="0" distB="0" distL="0" distR="0" simplePos="0" relativeHeight="251659264" behindDoc="0" locked="0" layoutInCell="1" allowOverlap="1" wp14:anchorId="0BAE4EA3" wp14:editId="390B7664">
-            <wp:simplePos x="0" y="0"/>
-            <wp:positionH relativeFrom="page">
-              <wp:posOffset>2469994</wp:posOffset>
-            </wp:positionH>
-            <wp:positionV relativeFrom="paragraph">
-              <wp:posOffset>121755</wp:posOffset>
-            </wp:positionV>
-            <wp:extent cx="2815706" cy="2672048"/>
-            <wp:effectExtent l="0" t="0" r="0" b="0"/>
-            <wp:wrapTopAndBottom/>
-            <wp:docPr id="1" name="image1.jpeg"/>
+          <wp:inline distT="0" distB="0" distL="0" distR="0">
+            <wp:extent cx="3618865" cy="3425825"/>
+            <wp:effectExtent l="0" t="0" r="635" b="3175"/>
+            <wp:docPr id="1227341546" name="Picture 1" descr="A blue and white logo&#10;&#10;Description automatically generated"/>
             <wp:cNvGraphicFramePr>
               <a:graphicFrameLocks xmlns:a="http://schemas.openxmlformats.org/drawingml/2006/main" noChangeAspect="1"/>
             </wp:cNvGraphicFramePr>
@@ -172,30 +157,336 @@
               <a:graphicData uri="http://schemas.openxmlformats.org/drawingml/2006/picture">
                 <pic:pic xmlns:pic="http://schemas.openxmlformats.org/drawingml/2006/picture">
                   <pic:nvPicPr>
-                    <pic:cNvPr id="2" name="image1.jpeg"/>
-                    <pic:cNvPicPr/>
+                    <pic:cNvPr id="0" name="Picture 1" descr="A blue and white logo&#10;&#10;Description automatically generated"/>
+                    <pic:cNvPicPr>
+                      <a:picLocks noChangeAspect="1" noChangeArrowheads="1"/>
+                    </pic:cNvPicPr>
                   </pic:nvPicPr>
                   <pic:blipFill>
-                    <a:blip r:embed="rId5" cstate="print"/>
+                    <a:blip r:embed="rId5">
+                      <a:extLst>
+                        <a:ext uri="{28A0092B-C50C-407E-A947-70E740481C1C}">
+                          <a14:useLocalDpi xmlns:a14="http://schemas.microsoft.com/office/drawing/2010/main" val="0"/>
+                        </a:ext>
+                      </a:extLst>
+                    </a:blip>
+                    <a:srcRect/>
                     <a:stretch>
                       <a:fillRect/>
                     </a:stretch>
                   </pic:blipFill>
-                  <pic:spPr>
+                  <pic:spPr bwMode="auto">
                     <a:xfrm>
                       <a:off x="0" y="0"/>
-                      <a:ext cx="2815706" cy="2672048"/>
+                      <a:ext cx="3618865" cy="3425825"/>
                     </a:xfrm>
                     <a:prstGeom prst="rect">
                       <a:avLst/>
                     </a:prstGeom>
+                    <a:noFill/>
+                    <a:ln>
+                      <a:noFill/>
+                    </a:ln>
                   </pic:spPr>
                 </pic:pic>
               </a:graphicData>
             </a:graphic>
-          </wp:anchor>
+          </wp:inline>
         </w:drawing>
       </w:r>
+      <w:r>
+        <w:rPr>
+          <w:rFonts w:ascii="Times New Roman" w:eastAsia="Times New Roman" w:hAnsi="Times New Roman" w:cs="Times New Roman"/>
+          <w:sz w:val="24"/>
+          <w:szCs w:val="24"/>
+          <w:bdr w:val="none" w:sz="0" w:space="0" w:color="auto" w:frame="1"/>
+          <w:lang w:val="en-UA"/>
+        </w:rPr>
+        <w:fldChar w:fldCharType="end"/>
+      </w:r>
+    </w:p>
+    <w:p>
+      <w:pPr>
+        <w:widowControl/>
+        <w:autoSpaceDE/>
+        <w:autoSpaceDN/>
+        <w:spacing w:after="240"/>
+        <w:rPr>
+          <w:rFonts w:ascii="Times New Roman" w:eastAsia="Times New Roman" w:hAnsi="Times New Roman" w:cs="Times New Roman"/>
+          <w:sz w:val="24"/>
+          <w:szCs w:val="24"/>
+          <w:lang w:val="en-UA"/>
+        </w:rPr>
+      </w:pPr>
+    </w:p>
+    <w:p>
+      <w:pPr>
+        <w:widowControl/>
+        <w:autoSpaceDE/>
+        <w:autoSpaceDN/>
+        <w:jc w:val="center"/>
+        <w:rPr>
+          <w:rFonts w:ascii="Times New Roman" w:eastAsia="Times New Roman" w:hAnsi="Times New Roman" w:cs="Times New Roman"/>
+          <w:sz w:val="24"/>
+          <w:szCs w:val="24"/>
+          <w:lang w:val="en-UA"/>
+        </w:rPr>
+      </w:pPr>
+      <w:r>
+        <w:rPr>
+          <w:rFonts w:ascii="Times New Roman" w:eastAsia="Times New Roman" w:hAnsi="Times New Roman" w:cs="Times New Roman"/>
+          <w:b/>
+          <w:bCs/>
+          <w:color w:val="000000"/>
+          <w:sz w:val="56"/>
+          <w:szCs w:val="56"/>
+          <w:lang w:val="en-UA"/>
+        </w:rPr>
+        <w:t>Звіт</w:t>
+      </w:r>
+      <w:r>
+        <w:rPr>
+          <w:rFonts w:ascii="Times New Roman" w:eastAsia="Times New Roman" w:hAnsi="Times New Roman" w:cs="Times New Roman"/>
+          <w:b/>
+          <w:bCs/>
+          <w:color w:val="000000"/>
+          <w:sz w:val="28"/>
+          <w:szCs w:val="28"/>
+          <w:lang w:val="en-UA"/>
+        </w:rPr>
+        <w:t> </w:t>
+      </w:r>
+    </w:p>
+    <w:p>
+      <w:pPr>
+        <w:widowControl/>
+        <w:autoSpaceDE/>
+        <w:autoSpaceDN/>
+        <w:jc w:val="center"/>
+        <w:rPr>
+          <w:rFonts w:ascii="Times New Roman" w:eastAsia="Times New Roman" w:hAnsi="Times New Roman" w:cs="Times New Roman"/>
+          <w:sz w:val="24"/>
+          <w:szCs w:val="24"/>
+          <w:lang w:val="en-UA"/>
+        </w:rPr>
+      </w:pPr>
+      <w:r>
+        <w:rPr>
+          <w:rFonts w:ascii="Times New Roman" w:eastAsia="Times New Roman" w:hAnsi="Times New Roman" w:cs="Times New Roman"/>
+          <w:b/>
+          <w:bCs/>
+          <w:color w:val="000000"/>
+          <w:sz w:val="28"/>
+          <w:szCs w:val="28"/>
+          <w:lang w:val="en-UA"/>
+        </w:rPr>
+        <w:t>про виконання лабораторних та практичних робіт блоку № 3</w:t>
+      </w:r>
+    </w:p>
+    <w:p>
+      <w:pPr>
+        <w:widowControl/>
+        <w:autoSpaceDE/>
+        <w:autoSpaceDN/>
+        <w:jc w:val="center"/>
+        <w:rPr>
+          <w:rFonts w:ascii="Times New Roman" w:eastAsia="Times New Roman" w:hAnsi="Times New Roman" w:cs="Times New Roman"/>
+          <w:sz w:val="24"/>
+          <w:szCs w:val="24"/>
+          <w:lang w:val="en-UA"/>
+        </w:rPr>
+      </w:pPr>
+      <w:r>
+        <w:rPr>
+          <w:rFonts w:ascii="Times New Roman" w:eastAsia="Times New Roman" w:hAnsi="Times New Roman" w:cs="Times New Roman"/>
+          <w:color w:val="000000"/>
+          <w:sz w:val="28"/>
+          <w:szCs w:val="28"/>
+          <w:lang w:val="en-UA"/>
+        </w:rPr>
+        <w:t>На тему:  «Цикли. Вкладені Цикли. Завершення виконання циклів. Функції. Простір імен. Перевантаження функцій. Функції з змінною кількістю параметрів (еліпсис). Рекурсія. Вбудовані функції.»</w:t>
+      </w:r>
+      <w:r>
+        <w:rPr>
+          <w:rFonts w:ascii="Times New Roman" w:eastAsia="Times New Roman" w:hAnsi="Times New Roman" w:cs="Times New Roman"/>
+          <w:color w:val="000000"/>
+          <w:sz w:val="24"/>
+          <w:szCs w:val="24"/>
+          <w:lang w:val="en-UA"/>
+        </w:rPr>
+        <w:t> </w:t>
+      </w:r>
+    </w:p>
+    <w:p>
+      <w:pPr>
+        <w:widowControl/>
+        <w:autoSpaceDE/>
+        <w:autoSpaceDN/>
+        <w:jc w:val="center"/>
+        <w:rPr>
+          <w:rFonts w:ascii="Times New Roman" w:eastAsia="Times New Roman" w:hAnsi="Times New Roman" w:cs="Times New Roman"/>
+          <w:sz w:val="24"/>
+          <w:szCs w:val="24"/>
+          <w:lang w:val="en-UA"/>
+        </w:rPr>
+      </w:pPr>
+      <w:r>
+        <w:rPr>
+          <w:rFonts w:ascii="Times New Roman" w:eastAsia="Times New Roman" w:hAnsi="Times New Roman" w:cs="Times New Roman"/>
+          <w:b/>
+          <w:bCs/>
+          <w:i/>
+          <w:iCs/>
+          <w:color w:val="000000"/>
+          <w:sz w:val="28"/>
+          <w:szCs w:val="28"/>
+          <w:lang w:val="en-UA"/>
+        </w:rPr>
+        <w:t xml:space="preserve">з дисципліни: </w:t>
+      </w:r>
+      <w:r>
+        <w:rPr>
+          <w:rFonts w:ascii="Times New Roman" w:eastAsia="Times New Roman" w:hAnsi="Times New Roman" w:cs="Times New Roman"/>
+          <w:color w:val="000000"/>
+          <w:sz w:val="28"/>
+          <w:szCs w:val="28"/>
+          <w:lang w:val="en-UA"/>
+        </w:rPr>
+        <w:t>«Мови та парадигми програмування»</w:t>
+      </w:r>
+    </w:p>
+    <w:p>
+      <w:pPr>
+        <w:widowControl/>
+        <w:autoSpaceDE/>
+        <w:autoSpaceDN/>
+        <w:jc w:val="center"/>
+        <w:rPr>
+          <w:rFonts w:ascii="Times New Roman" w:eastAsia="Times New Roman" w:hAnsi="Times New Roman" w:cs="Times New Roman"/>
+          <w:sz w:val="24"/>
+          <w:szCs w:val="24"/>
+          <w:lang w:val="en-UA"/>
+        </w:rPr>
+      </w:pPr>
+      <w:r>
+        <w:rPr>
+          <w:rFonts w:ascii="Times New Roman" w:eastAsia="Times New Roman" w:hAnsi="Times New Roman" w:cs="Times New Roman"/>
+          <w:color w:val="000000"/>
+          <w:sz w:val="28"/>
+          <w:szCs w:val="28"/>
+          <w:lang w:val="en-UA"/>
+        </w:rPr>
+        <w:t>до:</w:t>
+      </w:r>
+    </w:p>
+    <w:p>
+      <w:pPr>
+        <w:widowControl/>
+        <w:autoSpaceDE/>
+        <w:autoSpaceDN/>
+        <w:jc w:val="center"/>
+        <w:rPr>
+          <w:rFonts w:ascii="Times New Roman" w:eastAsia="Times New Roman" w:hAnsi="Times New Roman" w:cs="Times New Roman"/>
+          <w:sz w:val="24"/>
+          <w:szCs w:val="24"/>
+          <w:lang w:val="en-UA"/>
+        </w:rPr>
+      </w:pPr>
+      <w:r>
+        <w:rPr>
+          <w:rFonts w:ascii="Times New Roman" w:eastAsia="Times New Roman" w:hAnsi="Times New Roman" w:cs="Times New Roman"/>
+          <w:color w:val="000000"/>
+          <w:sz w:val="28"/>
+          <w:szCs w:val="28"/>
+          <w:lang w:val="en-UA"/>
+        </w:rPr>
+        <w:t>ВНС Лабораторної Роботи № 2 </w:t>
+      </w:r>
+    </w:p>
+    <w:p>
+      <w:pPr>
+        <w:widowControl/>
+        <w:autoSpaceDE/>
+        <w:autoSpaceDN/>
+        <w:jc w:val="center"/>
+        <w:rPr>
+          <w:rFonts w:ascii="Times New Roman" w:eastAsia="Times New Roman" w:hAnsi="Times New Roman" w:cs="Times New Roman"/>
+          <w:sz w:val="24"/>
+          <w:szCs w:val="24"/>
+          <w:lang w:val="en-UA"/>
+        </w:rPr>
+      </w:pPr>
+      <w:r>
+        <w:rPr>
+          <w:rFonts w:ascii="Times New Roman" w:eastAsia="Times New Roman" w:hAnsi="Times New Roman" w:cs="Times New Roman"/>
+          <w:color w:val="000000"/>
+          <w:sz w:val="28"/>
+          <w:szCs w:val="28"/>
+          <w:lang w:val="en-UA"/>
+        </w:rPr>
+        <w:t>ВНС Лабораторної Роботи № 3</w:t>
+      </w:r>
+    </w:p>
+    <w:p>
+      <w:pPr>
+        <w:widowControl/>
+        <w:autoSpaceDE/>
+        <w:autoSpaceDN/>
+        <w:jc w:val="center"/>
+        <w:rPr>
+          <w:rFonts w:ascii="Times New Roman" w:eastAsia="Times New Roman" w:hAnsi="Times New Roman" w:cs="Times New Roman"/>
+          <w:sz w:val="24"/>
+          <w:szCs w:val="24"/>
+          <w:lang w:val="en-UA"/>
+        </w:rPr>
+      </w:pPr>
+      <w:r>
+        <w:rPr>
+          <w:rFonts w:ascii="Times New Roman" w:eastAsia="Times New Roman" w:hAnsi="Times New Roman" w:cs="Times New Roman"/>
+          <w:color w:val="000000"/>
+          <w:sz w:val="28"/>
+          <w:szCs w:val="28"/>
+          <w:lang w:val="en-UA"/>
+        </w:rPr>
+        <w:t>ВНС Лабораторної Роботи № 7</w:t>
+      </w:r>
+    </w:p>
+    <w:p>
+      <w:pPr>
+        <w:widowControl/>
+        <w:autoSpaceDE/>
+        <w:autoSpaceDN/>
+        <w:jc w:val="center"/>
+        <w:rPr>
+          <w:rFonts w:ascii="Times New Roman" w:eastAsia="Times New Roman" w:hAnsi="Times New Roman" w:cs="Times New Roman"/>
+          <w:sz w:val="24"/>
+          <w:szCs w:val="24"/>
+          <w:lang w:val="en-UA"/>
+        </w:rPr>
+      </w:pPr>
+      <w:r>
+        <w:rPr>
+          <w:rFonts w:ascii="Times New Roman" w:eastAsia="Times New Roman" w:hAnsi="Times New Roman" w:cs="Times New Roman"/>
+          <w:color w:val="000000"/>
+          <w:sz w:val="28"/>
+          <w:szCs w:val="28"/>
+          <w:lang w:val="en-UA"/>
+        </w:rPr>
+        <w:t>Практичних Робіт № 3</w:t>
+      </w:r>
+    </w:p>
+    <w:p>
+      <w:pPr>
+        <w:widowControl/>
+        <w:autoSpaceDE/>
+        <w:autoSpaceDN/>
+        <w:rPr>
+          <w:rFonts w:ascii="Times New Roman" w:eastAsia="Times New Roman" w:hAnsi="Times New Roman" w:cs="Times New Roman"/>
+          <w:sz w:val="24"/>
+          <w:szCs w:val="24"/>
+          <w:lang w:val="en-UA"/>
+        </w:rPr>
+      </w:pPr>
     </w:p>
     <w:p>
       <w:pPr>
@@ -208,186 +499,23 @@
     <w:p>
       <w:pPr>
         <w:pStyle w:val="BodyText"/>
-        <w:spacing w:before="4"/>
-        <w:rPr>
-          <w:sz w:val="26"/>
-        </w:rPr>
-      </w:pPr>
-    </w:p>
-    <w:p>
-      <w:pPr>
-        <w:pStyle w:val="Title"/>
-      </w:pPr>
-      <w:r>
-        <w:t>Звіт</w:t>
-      </w:r>
-    </w:p>
-    <w:p>
-      <w:pPr>
-        <w:spacing w:before="200"/>
-        <w:ind w:left="94" w:right="122"/>
-        <w:jc w:val="center"/>
-        <w:rPr>
-          <w:rFonts w:ascii="Times New Roman" w:hAnsi="Times New Roman"/>
-          <w:sz w:val="28"/>
-        </w:rPr>
-      </w:pPr>
-      <w:r>
-        <w:rPr>
-          <w:rFonts w:ascii="Times New Roman" w:hAnsi="Times New Roman"/>
-          <w:sz w:val="28"/>
-        </w:rPr>
-        <w:t>про</w:t>
-      </w:r>
-      <w:r>
-        <w:rPr>
-          <w:rFonts w:ascii="Times New Roman" w:hAnsi="Times New Roman"/>
-          <w:spacing w:val="-12"/>
-          <w:sz w:val="28"/>
-        </w:rPr>
-        <w:t xml:space="preserve"> </w:t>
-      </w:r>
-      <w:r>
-        <w:rPr>
-          <w:rFonts w:ascii="Times New Roman" w:hAnsi="Times New Roman"/>
-          <w:sz w:val="28"/>
-        </w:rPr>
-        <w:t>виконання</w:t>
-      </w:r>
-    </w:p>
-    <w:p>
-      <w:pPr>
-        <w:spacing w:before="200"/>
-        <w:ind w:left="2160" w:firstLine="720"/>
-        <w:rPr>
-          <w:rFonts w:ascii="Times New Roman" w:hAnsi="Times New Roman"/>
-          <w:b/>
-          <w:sz w:val="28"/>
-        </w:rPr>
-      </w:pPr>
-      <w:r>
-        <w:rPr>
-          <w:rFonts w:ascii="Times New Roman" w:hAnsi="Times New Roman"/>
-          <w:b/>
-          <w:sz w:val="28"/>
-        </w:rPr>
-        <w:t>Лабораторних</w:t>
-      </w:r>
-      <w:r>
-        <w:rPr>
-          <w:rFonts w:ascii="Times New Roman" w:hAnsi="Times New Roman"/>
-          <w:b/>
-          <w:spacing w:val="-9"/>
-          <w:sz w:val="28"/>
-        </w:rPr>
-        <w:t xml:space="preserve"> </w:t>
-      </w:r>
-      <w:r>
-        <w:rPr>
-          <w:rFonts w:ascii="Times New Roman" w:hAnsi="Times New Roman"/>
-          <w:b/>
-          <w:sz w:val="28"/>
-        </w:rPr>
-        <w:t>та</w:t>
-      </w:r>
-      <w:r>
-        <w:rPr>
-          <w:rFonts w:ascii="Times New Roman" w:hAnsi="Times New Roman"/>
-          <w:b/>
-          <w:spacing w:val="-9"/>
-          <w:sz w:val="28"/>
-        </w:rPr>
-        <w:t xml:space="preserve"> </w:t>
-      </w:r>
-      <w:r>
-        <w:rPr>
-          <w:rFonts w:ascii="Times New Roman" w:hAnsi="Times New Roman"/>
-          <w:b/>
-          <w:sz w:val="28"/>
-        </w:rPr>
-        <w:t>практичних</w:t>
-      </w:r>
-      <w:r>
-        <w:rPr>
-          <w:rFonts w:ascii="Times New Roman" w:hAnsi="Times New Roman"/>
-          <w:b/>
-          <w:spacing w:val="-9"/>
-          <w:sz w:val="28"/>
-        </w:rPr>
-        <w:t xml:space="preserve"> </w:t>
-      </w:r>
-      <w:r>
-        <w:rPr>
-          <w:rFonts w:ascii="Times New Roman" w:hAnsi="Times New Roman"/>
-          <w:b/>
-          <w:sz w:val="28"/>
-        </w:rPr>
-        <w:t>робіт</w:t>
-      </w:r>
-      <w:r>
-        <w:rPr>
-          <w:rFonts w:ascii="Times New Roman" w:hAnsi="Times New Roman"/>
-          <w:b/>
-          <w:spacing w:val="-9"/>
-          <w:sz w:val="28"/>
-        </w:rPr>
-        <w:t xml:space="preserve"> </w:t>
-      </w:r>
-      <w:r>
-        <w:rPr>
-          <w:rFonts w:ascii="Times New Roman" w:hAnsi="Times New Roman"/>
-          <w:b/>
-          <w:sz w:val="28"/>
-        </w:rPr>
-        <w:t>№</w:t>
-      </w:r>
-      <w:r>
-        <w:rPr>
-          <w:rFonts w:ascii="Times New Roman" w:hAnsi="Times New Roman"/>
-          <w:b/>
-          <w:sz w:val="28"/>
-          <w:lang w:val="en-US"/>
-        </w:rPr>
-        <w:t xml:space="preserve"> </w:t>
-      </w:r>
-      <w:r>
-        <w:rPr>
-          <w:rFonts w:ascii="Times New Roman" w:hAnsi="Times New Roman"/>
-          <w:b/>
-          <w:sz w:val="28"/>
-        </w:rPr>
-        <w:t>3</w:t>
-      </w:r>
-    </w:p>
-    <w:p>
-      <w:pPr>
-        <w:spacing w:before="200"/>
-        <w:ind w:left="94" w:right="122"/>
-        <w:jc w:val="center"/>
-        <w:rPr>
-          <w:rFonts w:ascii="Times New Roman" w:hAnsi="Times New Roman"/>
-          <w:sz w:val="28"/>
-        </w:rPr>
-      </w:pPr>
-      <w:r>
+        <w:spacing w:before="2"/>
+        <w:rPr>
+          <w:sz w:val="32"/>
+        </w:rPr>
+      </w:pPr>
+    </w:p>
+    <w:p>
+      <w:pPr>
+        <w:ind w:right="142"/>
+        <w:jc w:val="right"/>
         <w:rPr>
           <w:rFonts w:ascii="Times New Roman" w:hAnsi="Times New Roman"/>
           <w:b/>
           <w:i/>
           <w:sz w:val="28"/>
         </w:rPr>
-        <w:t>з</w:t>
-      </w:r>
-      <w:r>
-        <w:rPr>
-          <w:rFonts w:ascii="Times New Roman" w:hAnsi="Times New Roman"/>
-          <w:b/>
-          <w:i/>
-          <w:spacing w:val="-9"/>
-          <w:sz w:val="28"/>
-        </w:rPr>
-        <w:t xml:space="preserve"> </w:t>
-      </w:r>
+      </w:pPr>
       <w:r>
         <w:rPr>
           <w:rFonts w:ascii="Times New Roman" w:hAnsi="Times New Roman"/>
@@ -395,148 +523,6 @@
           <w:i/>
           <w:sz w:val="28"/>
         </w:rPr>
-        <w:t>дисципліни:</w:t>
-      </w:r>
-      <w:r>
-        <w:rPr>
-          <w:rFonts w:ascii="Times New Roman" w:hAnsi="Times New Roman"/>
-          <w:b/>
-          <w:i/>
-          <w:spacing w:val="-8"/>
-          <w:sz w:val="28"/>
-        </w:rPr>
-        <w:t xml:space="preserve"> </w:t>
-      </w:r>
-      <w:r>
-        <w:rPr>
-          <w:rFonts w:ascii="Times New Roman" w:hAnsi="Times New Roman"/>
-          <w:sz w:val="28"/>
-        </w:rPr>
-        <w:t>«Мови</w:t>
-      </w:r>
-      <w:r>
-        <w:rPr>
-          <w:rFonts w:ascii="Times New Roman" w:hAnsi="Times New Roman"/>
-          <w:spacing w:val="-8"/>
-          <w:sz w:val="28"/>
-        </w:rPr>
-        <w:t xml:space="preserve"> </w:t>
-      </w:r>
-      <w:r>
-        <w:rPr>
-          <w:rFonts w:ascii="Times New Roman" w:hAnsi="Times New Roman"/>
-          <w:sz w:val="28"/>
-        </w:rPr>
-        <w:t>та</w:t>
-      </w:r>
-      <w:r>
-        <w:rPr>
-          <w:rFonts w:ascii="Times New Roman" w:hAnsi="Times New Roman"/>
-          <w:spacing w:val="-8"/>
-          <w:sz w:val="28"/>
-        </w:rPr>
-        <w:t xml:space="preserve"> </w:t>
-      </w:r>
-      <w:r>
-        <w:rPr>
-          <w:rFonts w:ascii="Times New Roman" w:hAnsi="Times New Roman"/>
-          <w:sz w:val="28"/>
-        </w:rPr>
-        <w:t>парадигми</w:t>
-      </w:r>
-      <w:r>
-        <w:rPr>
-          <w:rFonts w:ascii="Times New Roman" w:hAnsi="Times New Roman"/>
-          <w:spacing w:val="-8"/>
-          <w:sz w:val="28"/>
-        </w:rPr>
-        <w:t xml:space="preserve"> </w:t>
-      </w:r>
-      <w:r>
-        <w:rPr>
-          <w:rFonts w:ascii="Times New Roman" w:hAnsi="Times New Roman"/>
-          <w:sz w:val="28"/>
-        </w:rPr>
-        <w:t>програмування»</w:t>
-      </w:r>
-    </w:p>
-    <w:p>
-      <w:pPr>
-        <w:spacing w:before="200"/>
-        <w:ind w:left="484" w:right="514"/>
-        <w:jc w:val="center"/>
-        <w:rPr>
-          <w:sz w:val="30"/>
-        </w:rPr>
-      </w:pPr>
-      <w:r>
-        <w:rPr>
-          <w:rFonts w:ascii="Times New Roman" w:hAnsi="Times New Roman"/>
-          <w:b/>
-          <w:i/>
-          <w:sz w:val="28"/>
-        </w:rPr>
-        <w:t>з розділу</w:t>
-      </w:r>
-      <w:r>
-        <w:rPr>
-          <w:rFonts w:ascii="Times New Roman" w:hAnsi="Times New Roman"/>
-          <w:sz w:val="28"/>
-        </w:rPr>
-        <w:t xml:space="preserve">: </w:t>
-      </w:r>
-      <w:r>
-        <w:rPr>
-          <w:rFonts w:ascii="Times New Roman" w:eastAsia="Times New Roman" w:hAnsi="Times New Roman" w:cs="Times New Roman"/>
-          <w:sz w:val="28"/>
-          <w:szCs w:val="28"/>
-        </w:rPr>
-        <w:t>«Цикли. Вкладені Цикли. Функції. Перевантаження функцій. Рекурсія.»</w:t>
-      </w:r>
-    </w:p>
-    <w:p>
-      <w:pPr>
-        <w:pStyle w:val="BodyText"/>
-        <w:rPr>
-          <w:sz w:val="30"/>
-        </w:rPr>
-      </w:pPr>
-    </w:p>
-    <w:p>
-      <w:pPr>
-        <w:pStyle w:val="BodyText"/>
-        <w:rPr>
-          <w:sz w:val="30"/>
-        </w:rPr>
-      </w:pPr>
-    </w:p>
-    <w:p>
-      <w:pPr>
-        <w:pStyle w:val="BodyText"/>
-        <w:spacing w:before="2"/>
-        <w:rPr>
-          <w:sz w:val="32"/>
-        </w:rPr>
-      </w:pPr>
-    </w:p>
-    <w:p>
-      <w:pPr>
-        <w:ind w:right="142"/>
-        <w:jc w:val="right"/>
-        <w:rPr>
-          <w:rFonts w:ascii="Times New Roman" w:hAnsi="Times New Roman"/>
-          <w:b/>
-          <w:i/>
-          <w:sz w:val="28"/>
-        </w:rPr>
-      </w:pPr>
-      <w:r>
-        <w:rPr>
-          <w:rFonts w:ascii="Times New Roman" w:hAnsi="Times New Roman"/>
-          <w:b/>
-          <w:i/>
-          <w:sz w:val="28"/>
-        </w:rPr>
         <w:t>Виконав:</w:t>
       </w:r>
     </w:p>
@@ -656,25 +642,7 @@
     </w:p>
     <w:p>
       <w:pPr>
-        <w:pStyle w:val="BodyText"/>
-        <w:rPr>
-          <w:sz w:val="30"/>
-        </w:rPr>
-      </w:pPr>
-    </w:p>
-    <w:p>
-      <w:pPr>
-        <w:pStyle w:val="BodyText"/>
-        <w:spacing w:before="7"/>
-        <w:rPr>
-          <w:sz w:val="30"/>
-        </w:rPr>
-      </w:pPr>
-    </w:p>
-    <w:p>
-      <w:pPr>
-        <w:ind w:left="94" w:right="122"/>
-        <w:jc w:val="center"/>
+        <w:ind w:left="4320" w:right="122"/>
         <w:rPr>
           <w:rFonts w:ascii="Times New Roman" w:hAnsi="Times New Roman"/>
           <w:sz w:val="28"/>
@@ -14729,6 +14697,31 @@
       <w:shd w:val="clear" w:color="auto" w:fill="E1DFDD"/>
     </w:rPr>
   </w:style>
+  <w:style w:type="paragraph" w:styleId="NormalWeb">
+    <w:name w:val="Normal (Web)"/>
+    <w:basedOn w:val="Normal"/>
+    <w:uiPriority w:val="99"/>
+    <w:semiHidden/>
+    <w:unhideWhenUsed/>
+    <w:rsid w:val="0099698A"/>
+    <w:pPr>
+      <w:widowControl/>
+      <w:autoSpaceDE/>
+      <w:autoSpaceDN/>
+      <w:spacing w:before="100" w:beforeAutospacing="1" w:after="100" w:afterAutospacing="1"/>
+    </w:pPr>
+    <w:rPr>
+      <w:rFonts w:ascii="Times New Roman" w:eastAsia="Times New Roman" w:hAnsi="Times New Roman" w:cs="Times New Roman"/>
+      <w:sz w:val="24"/>
+      <w:szCs w:val="24"/>
+      <w:lang w:val="en-UA"/>
+    </w:rPr>
+  </w:style>
+  <w:style w:type="character" w:customStyle="1" w:styleId="apple-tab-span">
+    <w:name w:val="apple-tab-span"/>
+    <w:basedOn w:val="DefaultParagraphFont"/>
+    <w:rsid w:val="0099698A"/>
+  </w:style>
 </w:styles>
 </file>
 

</xml_diff>